<commit_message>
Actualización de Links.txt y añadido Grails_Strings.txt
</commit_message>
<xml_diff>
--- a/Apuntes_PAS/Weceem/Weceem.docx
+++ b/Apuntes_PAS/Weceem/Weceem.docx
@@ -151,6 +151,339 @@
           <w:lang w:val="ca-ES"/>
         </w:rPr>
       </w:pPr>
+    </w:p>
+    <w:p>
+      <w:pPr>
+        <w:spacing w:after="200"/>
+        <w:rPr>
+          <w:lang w:val="ca-ES"/>
+        </w:rPr>
+      </w:pPr>
+    </w:p>
+    <w:p>
+      <w:pPr>
+        <w:spacing w:after="200"/>
+        <w:rPr>
+          <w:lang w:val="ca-ES"/>
+        </w:rPr>
+      </w:pPr>
+    </w:p>
+    <w:p>
+      <w:pPr>
+        <w:spacing w:before="0" w:after="200"/>
+        <w:jc w:val="left"/>
+        <w:rPr>
+          <w:lang w:val="ca-ES"/>
+        </w:rPr>
+      </w:pPr>
+      <w:r>
+        <w:rPr>
+          <w:lang w:val="ca-ES"/>
+        </w:rPr>
+        <w:br w:type="page"/>
+      </w:r>
+    </w:p>
+    <w:p>
+      <w:pPr>
+        <w:pStyle w:val="Annexos"/>
+      </w:pPr>
+      <w:r>
+        <w:lastRenderedPageBreak/>
+        <w:t>Historial</w:t>
+      </w:r>
+    </w:p>
+    <w:tbl>
+      <w:tblPr>
+        <w:tblStyle w:val="Taulaambquadrcula"/>
+        <w:tblW w:w="0" w:type="auto"/>
+        <w:tblLook w:val="04A0" w:firstRow="1" w:lastRow="0" w:firstColumn="1" w:lastColumn="0" w:noHBand="0" w:noVBand="1"/>
+      </w:tblPr>
+      <w:tblGrid>
+        <w:gridCol w:w="959"/>
+        <w:gridCol w:w="2498"/>
+        <w:gridCol w:w="1729"/>
+        <w:gridCol w:w="1159"/>
+        <w:gridCol w:w="2299"/>
+      </w:tblGrid>
+      <w:tr>
+        <w:tc>
+          <w:tcPr>
+            <w:tcW w:w="959" w:type="dxa"/>
+            <w:vAlign w:val="center"/>
+          </w:tcPr>
+          <w:p>
+            <w:pPr>
+              <w:spacing w:after="200"/>
+              <w:jc w:val="left"/>
+              <w:rPr>
+                <w:b/>
+                <w:lang w:val="ca-ES"/>
+              </w:rPr>
+            </w:pPr>
+            <w:r>
+              <w:rPr>
+                <w:b/>
+                <w:lang w:val="ca-ES"/>
+              </w:rPr>
+              <w:t>Versió</w:t>
+            </w:r>
+          </w:p>
+        </w:tc>
+        <w:tc>
+          <w:tcPr>
+            <w:tcW w:w="2498" w:type="dxa"/>
+            <w:vAlign w:val="center"/>
+          </w:tcPr>
+          <w:p>
+            <w:pPr>
+              <w:spacing w:after="200"/>
+              <w:jc w:val="left"/>
+              <w:rPr>
+                <w:b/>
+                <w:lang w:val="ca-ES"/>
+              </w:rPr>
+            </w:pPr>
+            <w:r>
+              <w:rPr>
+                <w:b/>
+                <w:lang w:val="ca-ES"/>
+              </w:rPr>
+              <w:t>Autor</w:t>
+            </w:r>
+          </w:p>
+        </w:tc>
+        <w:tc>
+          <w:tcPr>
+            <w:tcW w:w="1729" w:type="dxa"/>
+            <w:vAlign w:val="center"/>
+          </w:tcPr>
+          <w:p>
+            <w:pPr>
+              <w:spacing w:after="200"/>
+              <w:jc w:val="left"/>
+              <w:rPr>
+                <w:b/>
+                <w:lang w:val="ca-ES"/>
+              </w:rPr>
+            </w:pPr>
+            <w:r>
+              <w:rPr>
+                <w:b/>
+                <w:lang w:val="ca-ES"/>
+              </w:rPr>
+              <w:t>Data</w:t>
+            </w:r>
+          </w:p>
+        </w:tc>
+        <w:tc>
+          <w:tcPr>
+            <w:tcW w:w="1159" w:type="dxa"/>
+            <w:vAlign w:val="center"/>
+          </w:tcPr>
+          <w:p>
+            <w:pPr>
+              <w:spacing w:after="200"/>
+              <w:jc w:val="left"/>
+              <w:rPr>
+                <w:b/>
+                <w:lang w:val="ca-ES"/>
+              </w:rPr>
+            </w:pPr>
+            <w:r>
+              <w:rPr>
+                <w:b/>
+                <w:lang w:val="ca-ES"/>
+              </w:rPr>
+              <w:t>Revisió</w:t>
+            </w:r>
+          </w:p>
+        </w:tc>
+        <w:tc>
+          <w:tcPr>
+            <w:tcW w:w="2299" w:type="dxa"/>
+            <w:vAlign w:val="center"/>
+          </w:tcPr>
+          <w:p>
+            <w:pPr>
+              <w:spacing w:after="200"/>
+              <w:jc w:val="left"/>
+              <w:rPr>
+                <w:b/>
+                <w:lang w:val="ca-ES"/>
+              </w:rPr>
+            </w:pPr>
+            <w:r>
+              <w:rPr>
+                <w:b/>
+                <w:lang w:val="ca-ES"/>
+              </w:rPr>
+              <w:t>Comentaris</w:t>
+            </w:r>
+          </w:p>
+        </w:tc>
+      </w:tr>
+      <w:tr>
+        <w:tc>
+          <w:tcPr>
+            <w:tcW w:w="959" w:type="dxa"/>
+          </w:tcPr>
+          <w:p>
+            <w:pPr>
+              <w:spacing w:after="200"/>
+              <w:rPr>
+                <w:lang w:val="ca-ES"/>
+              </w:rPr>
+            </w:pPr>
+            <w:r>
+              <w:rPr>
+                <w:lang w:val="ca-ES"/>
+              </w:rPr>
+              <w:t>1.0</w:t>
+            </w:r>
+          </w:p>
+        </w:tc>
+        <w:tc>
+          <w:tcPr>
+            <w:tcW w:w="2498" w:type="dxa"/>
+          </w:tcPr>
+          <w:p>
+            <w:pPr>
+              <w:spacing w:after="200"/>
+              <w:rPr>
+                <w:lang w:val="ca-ES"/>
+              </w:rPr>
+            </w:pPr>
+            <w:r>
+              <w:rPr>
+                <w:lang w:val="ca-ES"/>
+              </w:rPr>
+              <w:t>Jesús Campos Muñoz</w:t>
+            </w:r>
+          </w:p>
+        </w:tc>
+        <w:tc>
+          <w:tcPr>
+            <w:tcW w:w="1729" w:type="dxa"/>
+          </w:tcPr>
+          <w:p>
+            <w:pPr>
+              <w:spacing w:after="200"/>
+              <w:rPr>
+                <w:lang w:val="ca-ES"/>
+              </w:rPr>
+            </w:pPr>
+            <w:r>
+              <w:rPr>
+                <w:lang w:val="ca-ES"/>
+              </w:rPr>
+              <w:t>21-Febrer-2014</w:t>
+            </w:r>
+          </w:p>
+        </w:tc>
+        <w:tc>
+          <w:tcPr>
+            <w:tcW w:w="1159" w:type="dxa"/>
+          </w:tcPr>
+          <w:p>
+            <w:pPr>
+              <w:spacing w:after="200"/>
+              <w:rPr>
+                <w:lang w:val="ca-ES"/>
+              </w:rPr>
+            </w:pPr>
+          </w:p>
+        </w:tc>
+        <w:tc>
+          <w:tcPr>
+            <w:tcW w:w="2299" w:type="dxa"/>
+          </w:tcPr>
+          <w:p>
+            <w:pPr>
+              <w:spacing w:after="200"/>
+              <w:rPr>
+                <w:lang w:val="ca-ES"/>
+              </w:rPr>
+            </w:pPr>
+            <w:r>
+              <w:rPr>
+                <w:lang w:val="ca-ES"/>
+              </w:rPr>
+              <w:t>Inici documentació.</w:t>
+            </w:r>
+          </w:p>
+        </w:tc>
+      </w:tr>
+    </w:tbl>
+    <w:p>
+      <w:pPr>
+        <w:spacing w:after="200"/>
+        <w:rPr>
+          <w:lang w:val="ca-ES"/>
+        </w:rPr>
+      </w:pPr>
+    </w:p>
+    <w:p>
+      <w:pPr>
+        <w:spacing w:after="200"/>
+        <w:rPr>
+          <w:lang w:val="ca-ES"/>
+        </w:rPr>
+      </w:pPr>
+    </w:p>
+    <w:p>
+      <w:pPr>
+        <w:spacing w:after="200"/>
+        <w:rPr>
+          <w:lang w:val="ca-ES"/>
+        </w:rPr>
+      </w:pPr>
+    </w:p>
+    <w:p>
+      <w:pPr>
+        <w:spacing w:after="200"/>
+        <w:rPr>
+          <w:lang w:val="ca-ES"/>
+        </w:rPr>
+      </w:pPr>
+    </w:p>
+    <w:p>
+      <w:pPr>
+        <w:spacing w:after="200"/>
+        <w:rPr>
+          <w:lang w:val="ca-ES"/>
+        </w:rPr>
+      </w:pPr>
+    </w:p>
+    <w:p>
+      <w:pPr>
+        <w:spacing w:after="200"/>
+        <w:rPr>
+          <w:lang w:val="ca-ES"/>
+        </w:rPr>
+      </w:pPr>
+    </w:p>
+    <w:p>
+      <w:pPr>
+        <w:spacing w:before="0" w:after="200"/>
+        <w:jc w:val="left"/>
+        <w:rPr>
+          <w:lang w:val="ca-ES"/>
+        </w:rPr>
+      </w:pPr>
+      <w:r>
+        <w:rPr>
+          <w:lang w:val="ca-ES"/>
+        </w:rPr>
+        <w:br w:type="page"/>
+      </w:r>
+    </w:p>
+    <w:p>
+      <w:pPr>
+        <w:spacing w:after="200"/>
+        <w:rPr>
+          <w:lang w:val="ca-ES"/>
+        </w:rPr>
+      </w:pPr>
       <w:r>
         <w:rPr>
           <w:lang w:val="ca-ES"/>
@@ -161,13 +494,31 @@
     </w:p>
     <w:p>
       <w:pPr>
+        <w:pStyle w:val="Annexos"/>
+      </w:pPr>
+      <w:r>
+        <w:lastRenderedPageBreak/>
+        <w:t>Índex</w:t>
+      </w:r>
+    </w:p>
+    <w:p>
+      <w:pPr>
+        <w:pStyle w:val="IDC1"/>
+        <w:rPr>
+          <w:rFonts w:eastAsiaTheme="minorEastAsia"/>
+          <w:noProof/>
+          <w:lang w:val="ca-ES" w:eastAsia="ca-ES"/>
+        </w:rPr>
+      </w:pPr>
+      <w:r>
         <w:rPr>
           <w:b/>
           <w:sz w:val="40"/>
           <w:szCs w:val="40"/>
           <w:lang w:val="ca-ES"/>
         </w:rPr>
-      </w:pPr>
+        <w:fldChar w:fldCharType="begin"/>
+      </w:r>
       <w:r>
         <w:rPr>
           <w:b/>
@@ -175,9 +526,91 @@
           <w:szCs w:val="40"/>
           <w:lang w:val="ca-ES"/>
         </w:rPr>
-        <w:lastRenderedPageBreak/>
-        <w:t>Índex</w:t>
-      </w:r>
+        <w:instrText xml:space="preserve"> TOC \o "1-6" \h \z \u </w:instrText>
+      </w:r>
+      <w:r>
+        <w:rPr>
+          <w:b/>
+          <w:sz w:val="40"/>
+          <w:szCs w:val="40"/>
+          <w:lang w:val="ca-ES"/>
+        </w:rPr>
+        <w:fldChar w:fldCharType="separate"/>
+      </w:r>
+      <w:hyperlink w:anchor="_Toc383675296" w:history="1">
+        <w:r>
+          <w:rPr>
+            <w:rStyle w:val="Enlla"/>
+            <w:noProof/>
+            <w:lang w:val="ca-ES"/>
+          </w:rPr>
+          <w:t>1</w:t>
+        </w:r>
+        <w:r>
+          <w:rPr>
+            <w:rFonts w:eastAsiaTheme="minorEastAsia"/>
+            <w:noProof/>
+            <w:lang w:val="ca-ES" w:eastAsia="ca-ES"/>
+          </w:rPr>
+          <w:tab/>
+        </w:r>
+        <w:r>
+          <w:rPr>
+            <w:rStyle w:val="Enlla"/>
+            <w:noProof/>
+            <w:lang w:val="ca-ES"/>
+          </w:rPr>
+          <w:t>Introducció</w:t>
+        </w:r>
+        <w:r>
+          <w:rPr>
+            <w:noProof/>
+            <w:webHidden/>
+          </w:rPr>
+          <w:tab/>
+        </w:r>
+        <w:r>
+          <w:rPr>
+            <w:noProof/>
+            <w:webHidden/>
+          </w:rPr>
+          <w:fldChar w:fldCharType="begin"/>
+        </w:r>
+        <w:r>
+          <w:rPr>
+            <w:noProof/>
+            <w:webHidden/>
+          </w:rPr>
+          <w:instrText xml:space="preserve"> PAGEREF _Toc383675296 \h </w:instrText>
+        </w:r>
+        <w:r>
+          <w:rPr>
+            <w:noProof/>
+            <w:webHidden/>
+          </w:rPr>
+        </w:r>
+        <w:r>
+          <w:rPr>
+            <w:noProof/>
+            <w:webHidden/>
+          </w:rPr>
+          <w:fldChar w:fldCharType="separate"/>
+        </w:r>
+        <w:r>
+          <w:rPr>
+            <w:noProof/>
+            <w:webHidden/>
+          </w:rPr>
+          <w:t>13</w:t>
+        </w:r>
+        <w:r>
+          <w:rPr>
+            <w:noProof/>
+            <w:webHidden/>
+          </w:rPr>
+          <w:fldChar w:fldCharType="end"/>
+        </w:r>
+      </w:hyperlink>
     </w:p>
     <w:p>
       <w:pPr>
@@ -188,117 +621,6 @@
           <w:lang w:val="ca-ES" w:eastAsia="ca-ES"/>
         </w:rPr>
       </w:pPr>
-      <w:r>
-        <w:rPr>
-          <w:b/>
-          <w:sz w:val="40"/>
-          <w:szCs w:val="40"/>
-          <w:lang w:val="ca-ES"/>
-        </w:rPr>
-        <w:fldChar w:fldCharType="begin"/>
-      </w:r>
-      <w:r>
-        <w:rPr>
-          <w:b/>
-          <w:sz w:val="40"/>
-          <w:szCs w:val="40"/>
-          <w:lang w:val="ca-ES"/>
-        </w:rPr>
-        <w:instrText xml:space="preserve"> TOC \o "1-6" \h \z \u </w:instrText>
-      </w:r>
-      <w:r>
-        <w:rPr>
-          <w:b/>
-          <w:sz w:val="40"/>
-          <w:szCs w:val="40"/>
-          <w:lang w:val="ca-ES"/>
-        </w:rPr>
-        <w:fldChar w:fldCharType="separate"/>
-      </w:r>
-      <w:hyperlink w:anchor="_Toc383675296" w:history="1">
-        <w:r>
-          <w:rPr>
-            <w:rStyle w:val="Enlla"/>
-            <w:noProof/>
-            <w:lang w:val="ca-ES"/>
-          </w:rPr>
-          <w:t>1</w:t>
-        </w:r>
-        <w:r>
-          <w:rPr>
-            <w:rFonts w:eastAsiaTheme="minorEastAsia"/>
-            <w:noProof/>
-            <w:lang w:val="ca-ES" w:eastAsia="ca-ES"/>
-          </w:rPr>
-          <w:tab/>
-        </w:r>
-        <w:r>
-          <w:rPr>
-            <w:rStyle w:val="Enlla"/>
-            <w:noProof/>
-            <w:lang w:val="ca-ES"/>
-          </w:rPr>
-          <w:t>Introducció</w:t>
-        </w:r>
-        <w:r>
-          <w:rPr>
-            <w:noProof/>
-            <w:webHidden/>
-          </w:rPr>
-          <w:tab/>
-        </w:r>
-        <w:r>
-          <w:rPr>
-            <w:noProof/>
-            <w:webHidden/>
-          </w:rPr>
-          <w:fldChar w:fldCharType="begin"/>
-        </w:r>
-        <w:r>
-          <w:rPr>
-            <w:noProof/>
-            <w:webHidden/>
-          </w:rPr>
-          <w:instrText xml:space="preserve"> PAGEREF _Toc383675296 \h </w:instrText>
-        </w:r>
-        <w:r>
-          <w:rPr>
-            <w:noProof/>
-            <w:webHidden/>
-          </w:rPr>
-        </w:r>
-        <w:r>
-          <w:rPr>
-            <w:noProof/>
-            <w:webHidden/>
-          </w:rPr>
-          <w:fldChar w:fldCharType="separate"/>
-        </w:r>
-        <w:r>
-          <w:rPr>
-            <w:noProof/>
-            <w:webHidden/>
-          </w:rPr>
-          <w:t>11</w:t>
-        </w:r>
-        <w:r>
-          <w:rPr>
-            <w:noProof/>
-            <w:webHidden/>
-          </w:rPr>
-          <w:fldChar w:fldCharType="end"/>
-        </w:r>
-      </w:hyperlink>
-    </w:p>
-    <w:p>
-      <w:pPr>
-        <w:pStyle w:val="IDC1"/>
-        <w:rPr>
-          <w:rFonts w:eastAsiaTheme="minorEastAsia"/>
-          <w:noProof/>
-          <w:lang w:val="ca-ES" w:eastAsia="ca-ES"/>
-        </w:rPr>
-      </w:pPr>
       <w:hyperlink w:anchor="_Toc383675297" w:history="1">
         <w:r>
           <w:rPr>
@@ -372,7 +694,7 @@
             <w:noProof/>
             <w:webHidden/>
           </w:rPr>
-          <w:t>12</w:t>
+          <w:t>14</w:t>
         </w:r>
         <w:r>
           <w:rPr>
@@ -460,7 +782,7 @@
             <w:noProof/>
             <w:webHidden/>
           </w:rPr>
-          <w:t>12</w:t>
+          <w:t>14</w:t>
         </w:r>
         <w:r>
           <w:rPr>
@@ -548,7 +870,7 @@
             <w:noProof/>
             <w:webHidden/>
           </w:rPr>
-          <w:t>14</w:t>
+          <w:t>16</w:t>
         </w:r>
         <w:r>
           <w:rPr>
@@ -636,7 +958,7 @@
             <w:noProof/>
             <w:webHidden/>
           </w:rPr>
-          <w:t>14</w:t>
+          <w:t>16</w:t>
         </w:r>
         <w:r>
           <w:rPr>
@@ -724,7 +1046,7 @@
             <w:noProof/>
             <w:webHidden/>
           </w:rPr>
-          <w:t>15</w:t>
+          <w:t>17</w:t>
         </w:r>
         <w:r>
           <w:rPr>
@@ -812,7 +1134,7 @@
             <w:noProof/>
             <w:webHidden/>
           </w:rPr>
-          <w:t>16</w:t>
+          <w:t>18</w:t>
         </w:r>
         <w:r>
           <w:rPr>
@@ -900,7 +1222,7 @@
             <w:noProof/>
             <w:webHidden/>
           </w:rPr>
-          <w:t>16</w:t>
+          <w:t>18</w:t>
         </w:r>
         <w:r>
           <w:rPr>
@@ -988,7 +1310,7 @@
             <w:noProof/>
             <w:webHidden/>
           </w:rPr>
-          <w:t>16</w:t>
+          <w:t>18</w:t>
         </w:r>
         <w:r>
           <w:rPr>
@@ -1076,7 +1398,7 @@
             <w:noProof/>
             <w:webHidden/>
           </w:rPr>
-          <w:t>16</w:t>
+          <w:t>18</w:t>
         </w:r>
         <w:r>
           <w:rPr>
@@ -1164,7 +1486,7 @@
             <w:noProof/>
             <w:webHidden/>
           </w:rPr>
-          <w:t>18</w:t>
+          <w:t>20</w:t>
         </w:r>
         <w:r>
           <w:rPr>
@@ -1252,7 +1574,7 @@
             <w:noProof/>
             <w:webHidden/>
           </w:rPr>
-          <w:t>18</w:t>
+          <w:t>20</w:t>
         </w:r>
         <w:r>
           <w:rPr>
@@ -1355,7 +1677,7 @@
             <w:noProof/>
             <w:webHidden/>
           </w:rPr>
-          <w:t>19</w:t>
+          <w:t>21</w:t>
         </w:r>
         <w:r>
           <w:rPr>
@@ -1443,7 +1765,7 @@
             <w:noProof/>
             <w:webHidden/>
           </w:rPr>
-          <w:t>19</w:t>
+          <w:t>21</w:t>
         </w:r>
         <w:r>
           <w:rPr>
@@ -1531,7 +1853,7 @@
             <w:noProof/>
             <w:webHidden/>
           </w:rPr>
-          <w:t>20</w:t>
+          <w:t>22</w:t>
         </w:r>
         <w:r>
           <w:rPr>
@@ -1619,7 +1941,7 @@
             <w:noProof/>
             <w:webHidden/>
           </w:rPr>
-          <w:t>20</w:t>
+          <w:t>22</w:t>
         </w:r>
         <w:r>
           <w:rPr>
@@ -1707,7 +2029,7 @@
             <w:noProof/>
             <w:webHidden/>
           </w:rPr>
-          <w:t>21</w:t>
+          <w:t>23</w:t>
         </w:r>
         <w:r>
           <w:rPr>
@@ -1795,7 +2117,7 @@
             <w:noProof/>
             <w:webHidden/>
           </w:rPr>
-          <w:t>21</w:t>
+          <w:t>23</w:t>
         </w:r>
         <w:r>
           <w:rPr>
@@ -1883,7 +2205,7 @@
             <w:noProof/>
             <w:webHidden/>
           </w:rPr>
-          <w:t>21</w:t>
+          <w:t>23</w:t>
         </w:r>
         <w:r>
           <w:rPr>
@@ -1971,7 +2293,7 @@
             <w:noProof/>
             <w:webHidden/>
           </w:rPr>
-          <w:t>21</w:t>
+          <w:t>23</w:t>
         </w:r>
         <w:r>
           <w:rPr>
@@ -2059,7 +2381,7 @@
             <w:noProof/>
             <w:webHidden/>
           </w:rPr>
-          <w:t>22</w:t>
+          <w:t>24</w:t>
         </w:r>
         <w:r>
           <w:rPr>
@@ -2147,7 +2469,7 @@
             <w:noProof/>
             <w:webHidden/>
           </w:rPr>
-          <w:t>24</w:t>
+          <w:t>26</w:t>
         </w:r>
         <w:r>
           <w:rPr>
@@ -2235,7 +2557,7 @@
             <w:noProof/>
             <w:webHidden/>
           </w:rPr>
-          <w:t>24</w:t>
+          <w:t>26</w:t>
         </w:r>
         <w:r>
           <w:rPr>
@@ -2323,7 +2645,7 @@
             <w:noProof/>
             <w:webHidden/>
           </w:rPr>
-          <w:t>24</w:t>
+          <w:t>26</w:t>
         </w:r>
         <w:r>
           <w:rPr>
@@ -2411,7 +2733,7 @@
             <w:noProof/>
             <w:webHidden/>
           </w:rPr>
-          <w:t>24</w:t>
+          <w:t>26</w:t>
         </w:r>
         <w:r>
           <w:rPr>
@@ -2499,7 +2821,7 @@
             <w:noProof/>
             <w:webHidden/>
           </w:rPr>
-          <w:t>24</w:t>
+          <w:t>26</w:t>
         </w:r>
         <w:r>
           <w:rPr>
@@ -2587,7 +2909,7 @@
             <w:noProof/>
             <w:webHidden/>
           </w:rPr>
-          <w:t>24</w:t>
+          <w:t>26</w:t>
         </w:r>
         <w:r>
           <w:rPr>
@@ -2675,7 +2997,7 @@
             <w:noProof/>
             <w:webHidden/>
           </w:rPr>
-          <w:t>26</w:t>
+          <w:t>28</w:t>
         </w:r>
         <w:r>
           <w:rPr>
@@ -2763,7 +3085,7 @@
             <w:noProof/>
             <w:webHidden/>
           </w:rPr>
-          <w:t>26</w:t>
+          <w:t>28</w:t>
         </w:r>
         <w:r>
           <w:rPr>
@@ -2860,7 +3182,7 @@
             <w:noProof/>
             <w:webHidden/>
           </w:rPr>
-          <w:t>26</w:t>
+          <w:t>28</w:t>
         </w:r>
         <w:r>
           <w:rPr>
@@ -2948,7 +3270,7 @@
             <w:noProof/>
             <w:webHidden/>
           </w:rPr>
-          <w:t>27</w:t>
+          <w:t>29</w:t>
         </w:r>
         <w:r>
           <w:rPr>
@@ -3036,7 +3358,7 @@
             <w:noProof/>
             <w:webHidden/>
           </w:rPr>
-          <w:t>27</w:t>
+          <w:t>29</w:t>
         </w:r>
         <w:r>
           <w:rPr>
@@ -3124,7 +3446,7 @@
             <w:noProof/>
             <w:webHidden/>
           </w:rPr>
-          <w:t>27</w:t>
+          <w:t>29</w:t>
         </w:r>
         <w:r>
           <w:rPr>
@@ -3208,7 +3530,7 @@
             <w:noProof/>
             <w:webHidden/>
           </w:rPr>
-          <w:t>29</w:t>
+          <w:t>31</w:t>
         </w:r>
         <w:r>
           <w:rPr>
@@ -3296,7 +3618,7 @@
             <w:noProof/>
             <w:webHidden/>
           </w:rPr>
-          <w:t>29</w:t>
+          <w:t>31</w:t>
         </w:r>
         <w:r>
           <w:rPr>
@@ -3384,7 +3706,7 @@
             <w:noProof/>
             <w:webHidden/>
           </w:rPr>
-          <w:t>30</w:t>
+          <w:t>32</w:t>
         </w:r>
         <w:r>
           <w:rPr>
@@ -3472,7 +3794,7 @@
             <w:noProof/>
             <w:webHidden/>
           </w:rPr>
-          <w:t>30</w:t>
+          <w:t>32</w:t>
         </w:r>
         <w:r>
           <w:rPr>
@@ -3560,7 +3882,7 @@
             <w:noProof/>
             <w:webHidden/>
           </w:rPr>
-          <w:t>30</w:t>
+          <w:t>32</w:t>
         </w:r>
         <w:r>
           <w:rPr>
@@ -3648,7 +3970,7 @@
             <w:noProof/>
             <w:webHidden/>
           </w:rPr>
-          <w:t>30</w:t>
+          <w:t>32</w:t>
         </w:r>
         <w:r>
           <w:rPr>
@@ -3736,7 +4058,7 @@
             <w:noProof/>
             <w:webHidden/>
           </w:rPr>
-          <w:t>31</w:t>
+          <w:t>33</w:t>
         </w:r>
         <w:r>
           <w:rPr>
@@ -3824,7 +4146,7 @@
             <w:noProof/>
             <w:webHidden/>
           </w:rPr>
-          <w:t>31</w:t>
+          <w:t>33</w:t>
         </w:r>
         <w:r>
           <w:rPr>
@@ -3912,7 +4234,7 @@
             <w:noProof/>
             <w:webHidden/>
           </w:rPr>
-          <w:t>31</w:t>
+          <w:t>33</w:t>
         </w:r>
         <w:r>
           <w:rPr>
@@ -4000,7 +4322,7 @@
             <w:noProof/>
             <w:webHidden/>
           </w:rPr>
-          <w:t>31</w:t>
+          <w:t>33</w:t>
         </w:r>
         <w:r>
           <w:rPr>
@@ -4088,7 +4410,7 @@
             <w:noProof/>
             <w:webHidden/>
           </w:rPr>
-          <w:t>32</w:t>
+          <w:t>34</w:t>
         </w:r>
         <w:r>
           <w:rPr>
@@ -4176,7 +4498,7 @@
             <w:noProof/>
             <w:webHidden/>
           </w:rPr>
-          <w:t>32</w:t>
+          <w:t>34</w:t>
         </w:r>
         <w:r>
           <w:rPr>
@@ -4264,7 +4586,7 @@
             <w:noProof/>
             <w:webHidden/>
           </w:rPr>
-          <w:t>34</w:t>
+          <w:t>36</w:t>
         </w:r>
         <w:r>
           <w:rPr>
@@ -4352,7 +4674,7 @@
             <w:noProof/>
             <w:webHidden/>
           </w:rPr>
-          <w:t>34</w:t>
+          <w:t>36</w:t>
         </w:r>
         <w:r>
           <w:rPr>
@@ -4440,7 +4762,7 @@
             <w:noProof/>
             <w:webHidden/>
           </w:rPr>
-          <w:t>36</w:t>
+          <w:t>38</w:t>
         </w:r>
         <w:r>
           <w:rPr>
@@ -4528,7 +4850,7 @@
             <w:noProof/>
             <w:webHidden/>
           </w:rPr>
-          <w:t>36</w:t>
+          <w:t>38</w:t>
         </w:r>
         <w:r>
           <w:rPr>
@@ -4616,7 +4938,7 @@
             <w:noProof/>
             <w:webHidden/>
           </w:rPr>
-          <w:t>36</w:t>
+          <w:t>38</w:t>
         </w:r>
         <w:r>
           <w:rPr>
@@ -4704,7 +5026,7 @@
             <w:noProof/>
             <w:webHidden/>
           </w:rPr>
-          <w:t>37</w:t>
+          <w:t>39</w:t>
         </w:r>
         <w:r>
           <w:rPr>
@@ -4792,7 +5114,7 @@
             <w:noProof/>
             <w:webHidden/>
           </w:rPr>
-          <w:t>38</w:t>
+          <w:t>40</w:t>
         </w:r>
         <w:r>
           <w:rPr>
@@ -4880,7 +5202,7 @@
             <w:noProof/>
             <w:webHidden/>
           </w:rPr>
-          <w:t>38</w:t>
+          <w:t>40</w:t>
         </w:r>
         <w:r>
           <w:rPr>
@@ -4968,7 +5290,7 @@
             <w:noProof/>
             <w:webHidden/>
           </w:rPr>
-          <w:t>38</w:t>
+          <w:t>40</w:t>
         </w:r>
         <w:r>
           <w:rPr>
@@ -5056,7 +5378,7 @@
             <w:noProof/>
             <w:webHidden/>
           </w:rPr>
-          <w:t>38</w:t>
+          <w:t>40</w:t>
         </w:r>
         <w:r>
           <w:rPr>
@@ -5144,7 +5466,7 @@
             <w:noProof/>
             <w:webHidden/>
           </w:rPr>
-          <w:t>38</w:t>
+          <w:t>40</w:t>
         </w:r>
         <w:r>
           <w:rPr>
@@ -5232,7 +5554,7 @@
             <w:noProof/>
             <w:webHidden/>
           </w:rPr>
-          <w:t>39</w:t>
+          <w:t>41</w:t>
         </w:r>
         <w:r>
           <w:rPr>
@@ -5320,7 +5642,7 @@
             <w:noProof/>
             <w:webHidden/>
           </w:rPr>
-          <w:t>39</w:t>
+          <w:t>41</w:t>
         </w:r>
         <w:r>
           <w:rPr>
@@ -5408,7 +5730,7 @@
             <w:noProof/>
             <w:webHidden/>
           </w:rPr>
-          <w:t>40</w:t>
+          <w:t>42</w:t>
         </w:r>
         <w:r>
           <w:rPr>
@@ -5496,7 +5818,7 @@
             <w:noProof/>
             <w:webHidden/>
           </w:rPr>
-          <w:t>40</w:t>
+          <w:t>42</w:t>
         </w:r>
         <w:r>
           <w:rPr>
@@ -5584,7 +5906,7 @@
             <w:noProof/>
             <w:webHidden/>
           </w:rPr>
-          <w:t>40</w:t>
+          <w:t>42</w:t>
         </w:r>
         <w:r>
           <w:rPr>
@@ -5672,7 +5994,7 @@
             <w:noProof/>
             <w:webHidden/>
           </w:rPr>
-          <w:t>41</w:t>
+          <w:t>43</w:t>
         </w:r>
         <w:r>
           <w:rPr>
@@ -5756,7 +6078,7 @@
             <w:noProof/>
             <w:webHidden/>
           </w:rPr>
-          <w:t>42</w:t>
+          <w:t>44</w:t>
         </w:r>
         <w:r>
           <w:rPr>
@@ -5844,7 +6166,7 @@
             <w:noProof/>
             <w:webHidden/>
           </w:rPr>
-          <w:t>42</w:t>
+          <w:t>44</w:t>
         </w:r>
         <w:r>
           <w:rPr>
@@ -5932,7 +6254,7 @@
             <w:noProof/>
             <w:webHidden/>
           </w:rPr>
-          <w:t>42</w:t>
+          <w:t>44</w:t>
         </w:r>
         <w:r>
           <w:rPr>
@@ -6016,7 +6338,7 @@
             <w:noProof/>
             <w:webHidden/>
           </w:rPr>
-          <w:t>43</w:t>
+          <w:t>45</w:t>
         </w:r>
         <w:r>
           <w:rPr>
@@ -6104,7 +6426,7 @@
             <w:noProof/>
             <w:webHidden/>
           </w:rPr>
-          <w:t>43</w:t>
+          <w:t>45</w:t>
         </w:r>
         <w:r>
           <w:rPr>
@@ -6192,7 +6514,7 @@
             <w:noProof/>
             <w:webHidden/>
           </w:rPr>
-          <w:t>43</w:t>
+          <w:t>45</w:t>
         </w:r>
         <w:r>
           <w:rPr>
@@ -6280,7 +6602,7 @@
             <w:noProof/>
             <w:webHidden/>
           </w:rPr>
-          <w:t>44</w:t>
+          <w:t>46</w:t>
         </w:r>
         <w:r>
           <w:rPr>
@@ -6368,7 +6690,7 @@
             <w:noProof/>
             <w:webHidden/>
           </w:rPr>
-          <w:t>45</w:t>
+          <w:t>47</w:t>
         </w:r>
         <w:r>
           <w:rPr>
@@ -6456,7 +6778,7 @@
             <w:noProof/>
             <w:webHidden/>
           </w:rPr>
-          <w:t>45</w:t>
+          <w:t>47</w:t>
         </w:r>
         <w:r>
           <w:rPr>
@@ -6552,31 +6874,19 @@
     </w:p>
     <w:p>
       <w:pPr>
-        <w:rPr>
-          <w:b/>
-          <w:sz w:val="40"/>
-          <w:szCs w:val="40"/>
-          <w:lang w:val="ca-ES"/>
-        </w:rPr>
-      </w:pPr>
-      <w:r>
-        <w:rPr>
-          <w:b/>
-          <w:sz w:val="40"/>
-          <w:szCs w:val="40"/>
-          <w:lang w:val="ca-ES"/>
-        </w:rPr>
+        <w:pStyle w:val="Annexos"/>
+      </w:pPr>
+      <w:r>
         <w:lastRenderedPageBreak/>
         <w:t>Índex</w:t>
       </w:r>
       <w:r>
-        <w:rPr>
-          <w:b/>
-          <w:sz w:val="40"/>
-          <w:szCs w:val="40"/>
-          <w:lang w:val="ca-ES"/>
-        </w:rPr>
-        <w:t xml:space="preserve"> de imatges</w:t>
+        <w:t xml:space="preserve"> d’</w:t>
+      </w:r>
+      <w:bookmarkStart w:id="0" w:name="_GoBack"/>
+      <w:bookmarkEnd w:id="0"/>
+      <w:r>
+        <w:t>imatges</w:t>
       </w:r>
     </w:p>
     <w:p>
@@ -6683,7 +6993,7 @@
             <w:noProof/>
             <w:webHidden/>
           </w:rPr>
-          <w:t>14</w:t>
+          <w:t>16</w:t>
         </w:r>
         <w:r>
           <w:rPr>
@@ -6771,7 +7081,7 @@
             <w:noProof/>
             <w:webHidden/>
           </w:rPr>
-          <w:t>15</w:t>
+          <w:t>17</w:t>
         </w:r>
         <w:r>
           <w:rPr>
@@ -6841,7 +7151,7 @@
             <w:noProof/>
             <w:webHidden/>
           </w:rPr>
-          <w:t>15</w:t>
+          <w:t>17</w:t>
         </w:r>
         <w:r>
           <w:rPr>
@@ -6912,7 +7222,7 @@
             <w:noProof/>
             <w:webHidden/>
           </w:rPr>
-          <w:t>18</w:t>
+          <w:t>20</w:t>
         </w:r>
         <w:r>
           <w:rPr>
@@ -6983,7 +7293,7 @@
             <w:noProof/>
             <w:webHidden/>
           </w:rPr>
-          <w:t>18</w:t>
+          <w:t>20</w:t>
         </w:r>
         <w:r>
           <w:rPr>
@@ -7054,7 +7364,7 @@
             <w:noProof/>
             <w:webHidden/>
           </w:rPr>
-          <w:t>20</w:t>
+          <w:t>22</w:t>
         </w:r>
         <w:r>
           <w:rPr>
@@ -7125,7 +7435,7 @@
             <w:noProof/>
             <w:webHidden/>
           </w:rPr>
-          <w:t>20</w:t>
+          <w:t>22</w:t>
         </w:r>
         <w:r>
           <w:rPr>
@@ -7196,7 +7506,7 @@
             <w:noProof/>
             <w:webHidden/>
           </w:rPr>
-          <w:t>22</w:t>
+          <w:t>24</w:t>
         </w:r>
         <w:r>
           <w:rPr>
@@ -7267,7 +7577,7 @@
             <w:noProof/>
             <w:webHidden/>
           </w:rPr>
-          <w:t>22</w:t>
+          <w:t>24</w:t>
         </w:r>
         <w:r>
           <w:rPr>
@@ -7338,7 +7648,7 @@
             <w:noProof/>
             <w:webHidden/>
           </w:rPr>
-          <w:t>24</w:t>
+          <w:t>26</w:t>
         </w:r>
         <w:r>
           <w:rPr>
@@ -7446,20 +7756,9 @@
     </w:p>
     <w:p>
       <w:pPr>
-        <w:rPr>
-          <w:b/>
-          <w:sz w:val="40"/>
-          <w:szCs w:val="40"/>
-          <w:lang w:val="ca-ES"/>
-        </w:rPr>
-      </w:pPr>
-      <w:r>
-        <w:rPr>
-          <w:b/>
-          <w:sz w:val="40"/>
-          <w:szCs w:val="40"/>
-          <w:lang w:val="ca-ES"/>
-        </w:rPr>
+        <w:pStyle w:val="Annexos"/>
+      </w:pPr>
+      <w:r>
         <w:lastRenderedPageBreak/>
         <w:t>Índex de taules</w:t>
       </w:r>
@@ -7550,7 +7849,7 @@
             <w:noProof/>
             <w:webHidden/>
           </w:rPr>
-          <w:t>26</w:t>
+          <w:t>28</w:t>
         </w:r>
         <w:r>
           <w:rPr>
@@ -7621,7 +7920,7 @@
             <w:noProof/>
             <w:webHidden/>
           </w:rPr>
-          <w:t>30</w:t>
+          <w:t>32</w:t>
         </w:r>
         <w:r>
           <w:rPr>
@@ -7692,7 +7991,7 @@
             <w:noProof/>
             <w:webHidden/>
           </w:rPr>
-          <w:t>31</w:t>
+          <w:t>33</w:t>
         </w:r>
         <w:r>
           <w:rPr>
@@ -7763,7 +8062,7 @@
             <w:noProof/>
             <w:webHidden/>
           </w:rPr>
-          <w:t>31</w:t>
+          <w:t>33</w:t>
         </w:r>
         <w:r>
           <w:rPr>
@@ -7834,7 +8133,7 @@
             <w:noProof/>
             <w:webHidden/>
           </w:rPr>
-          <w:t>31</w:t>
+          <w:t>33</w:t>
         </w:r>
         <w:r>
           <w:rPr>
@@ -7905,7 +8204,7 @@
             <w:noProof/>
             <w:webHidden/>
           </w:rPr>
-          <w:t>32</w:t>
+          <w:t>34</w:t>
         </w:r>
         <w:r>
           <w:rPr>
@@ -7976,7 +8275,7 @@
             <w:noProof/>
             <w:webHidden/>
           </w:rPr>
-          <w:t>32</w:t>
+          <w:t>34</w:t>
         </w:r>
         <w:r>
           <w:rPr>
@@ -8047,7 +8346,7 @@
             <w:noProof/>
             <w:webHidden/>
           </w:rPr>
-          <w:t>33</w:t>
+          <w:t>35</w:t>
         </w:r>
         <w:r>
           <w:rPr>
@@ -8118,7 +8417,7 @@
             <w:noProof/>
             <w:webHidden/>
           </w:rPr>
-          <w:t>34</w:t>
+          <w:t>36</w:t>
         </w:r>
         <w:r>
           <w:rPr>
@@ -8189,7 +8488,7 @@
             <w:noProof/>
             <w:webHidden/>
           </w:rPr>
-          <w:t>34</w:t>
+          <w:t>36</w:t>
         </w:r>
         <w:r>
           <w:rPr>
@@ -8260,7 +8559,7 @@
             <w:noProof/>
             <w:webHidden/>
           </w:rPr>
-          <w:t>35</w:t>
+          <w:t>37</w:t>
         </w:r>
         <w:r>
           <w:rPr>
@@ -8361,7 +8660,7 @@
           <w:lang w:val="ca-ES"/>
         </w:rPr>
       </w:pPr>
-      <w:bookmarkStart w:id="0" w:name="_Toc383675296"/>
+      <w:bookmarkStart w:id="1" w:name="_Toc383675296"/>
       <w:r>
         <w:rPr>
           <w:lang w:val="ca-ES"/>
@@ -8369,7 +8668,7 @@
         <w:lastRenderedPageBreak/>
         <w:t>Introducció</w:t>
       </w:r>
-      <w:bookmarkEnd w:id="0"/>
+      <w:bookmarkEnd w:id="1"/>
     </w:p>
     <w:p>
       <w:pPr>
@@ -8517,7 +8816,7 @@
           <w:lang w:val="ca-ES"/>
         </w:rPr>
       </w:pPr>
-      <w:bookmarkStart w:id="1" w:name="_Toc383675297"/>
+      <w:bookmarkStart w:id="2" w:name="_Toc383675297"/>
       <w:r>
         <w:rPr>
           <w:lang w:val="ca-ES"/>
@@ -8545,7 +8844,7 @@
         </w:rPr>
         <w:t>tandlaone</w:t>
       </w:r>
-      <w:bookmarkEnd w:id="1"/>
+      <w:bookmarkEnd w:id="2"/>
     </w:p>
     <w:p>
       <w:pPr>
@@ -8632,7 +8931,7 @@
           <w:lang w:val="ca-ES"/>
         </w:rPr>
       </w:pPr>
-      <w:bookmarkStart w:id="2" w:name="_Toc383675298"/>
+      <w:bookmarkStart w:id="3" w:name="_Toc383675298"/>
       <w:r>
         <w:rPr>
           <w:lang w:val="ca-ES"/>
@@ -8651,7 +8950,7 @@
         </w:rPr>
         <w:t>s</w:t>
       </w:r>
-      <w:bookmarkEnd w:id="2"/>
+      <w:bookmarkEnd w:id="3"/>
     </w:p>
     <w:p>
       <w:pPr>
@@ -9866,7 +10165,7 @@
           <w:lang w:val="ca-ES"/>
         </w:rPr>
       </w:pPr>
-      <w:bookmarkStart w:id="3" w:name="_Toc383675299"/>
+      <w:bookmarkStart w:id="4" w:name="_Toc383675299"/>
       <w:r>
         <w:rPr>
           <w:lang w:val="ca-ES"/>
@@ -9874,7 +10173,7 @@
         <w:lastRenderedPageBreak/>
         <w:t>Creació d’elements</w:t>
       </w:r>
-      <w:bookmarkEnd w:id="3"/>
+      <w:bookmarkEnd w:id="4"/>
     </w:p>
     <w:p>
       <w:pPr>
@@ -9883,14 +10182,14 @@
           <w:lang w:val="ca-ES"/>
         </w:rPr>
       </w:pPr>
-      <w:bookmarkStart w:id="4" w:name="_Toc383675300"/>
+      <w:bookmarkStart w:id="5" w:name="_Toc383675300"/>
       <w:r>
         <w:rPr>
           <w:lang w:val="ca-ES"/>
         </w:rPr>
         <w:t>Crear un Space</w:t>
       </w:r>
-      <w:bookmarkEnd w:id="4"/>
+      <w:bookmarkEnd w:id="5"/>
     </w:p>
     <w:p>
       <w:pPr>
@@ -10170,7 +10469,7 @@
           <w:lang w:val="ca-ES"/>
         </w:rPr>
       </w:pPr>
-      <w:bookmarkStart w:id="5" w:name="_Toc383608199"/>
+      <w:bookmarkStart w:id="6" w:name="_Toc383608199"/>
       <w:r>
         <w:rPr>
           <w:lang w:val="ca-ES"/>
@@ -10234,7 +10533,7 @@
         </w:rPr>
         <w:t>.</w:t>
       </w:r>
-      <w:bookmarkEnd w:id="5"/>
+      <w:bookmarkEnd w:id="6"/>
     </w:p>
     <w:p>
       <w:pPr>
@@ -10366,7 +10665,7 @@
           <w:lang w:val="ca-ES"/>
         </w:rPr>
       </w:pPr>
-      <w:bookmarkStart w:id="6" w:name="_Toc383608200"/>
+      <w:bookmarkStart w:id="7" w:name="_Toc383608200"/>
       <w:r>
         <w:rPr>
           <w:lang w:val="ca-ES"/>
@@ -10423,7 +10722,7 @@
         </w:rPr>
         <w:t xml:space="preserve"> per defecte.</w:t>
       </w:r>
-      <w:bookmarkEnd w:id="6"/>
+      <w:bookmarkEnd w:id="7"/>
     </w:p>
     <w:p>
       <w:pPr>
@@ -10545,14 +10844,14 @@
           <w:lang w:val="ca-ES"/>
         </w:rPr>
       </w:pPr>
-      <w:bookmarkStart w:id="7" w:name="_Toc383675301"/>
+      <w:bookmarkStart w:id="8" w:name="_Toc383675301"/>
       <w:r>
         <w:rPr>
           <w:lang w:val="ca-ES"/>
         </w:rPr>
         <w:t>Crear un element dintre d’un element</w:t>
       </w:r>
-      <w:bookmarkEnd w:id="7"/>
+      <w:bookmarkEnd w:id="8"/>
     </w:p>
     <w:p>
       <w:pPr>
@@ -10672,22 +10971,35 @@
           <w:lang w:val="ca-ES"/>
         </w:rPr>
       </w:pPr>
-      <w:bookmarkStart w:id="8" w:name="_Toc383608201"/>
+      <w:bookmarkStart w:id="9" w:name="_Toc383608201"/>
       <w:r>
         <w:t xml:space="preserve">Imatge </w:t>
       </w:r>
-      <w:fldSimple w:instr=" SEQ Imatge \* ARABIC ">
-        <w:r>
-          <w:rPr>
-            <w:noProof/>
-          </w:rPr>
-          <w:t>3</w:t>
-        </w:r>
-      </w:fldSimple>
+      <w:r>
+        <w:fldChar w:fldCharType="begin"/>
+      </w:r>
+      <w:r>
+        <w:instrText xml:space="preserve"> SEQ Imatge \* ARABIC </w:instrText>
+      </w:r>
+      <w:r>
+        <w:fldChar w:fldCharType="separate"/>
+      </w:r>
+      <w:r>
+        <w:rPr>
+          <w:noProof/>
+        </w:rPr>
+        <w:t>3</w:t>
+      </w:r>
+      <w:r>
+        <w:rPr>
+          <w:noProof/>
+        </w:rPr>
+        <w:fldChar w:fldCharType="end"/>
+      </w:r>
       <w:r>
         <w:t>: Aspecte d'un element seleccionat.</w:t>
       </w:r>
-      <w:bookmarkEnd w:id="8"/>
+      <w:bookmarkEnd w:id="9"/>
     </w:p>
     <w:p>
       <w:pPr>
@@ -10756,14 +11068,14 @@
           <w:lang w:val="ca-ES"/>
         </w:rPr>
       </w:pPr>
-      <w:bookmarkStart w:id="9" w:name="_Toc383675302"/>
+      <w:bookmarkStart w:id="10" w:name="_Toc383675302"/>
       <w:r>
         <w:rPr>
           <w:lang w:val="ca-ES"/>
         </w:rPr>
         <w:t>Crear un widget</w:t>
       </w:r>
-      <w:bookmarkEnd w:id="9"/>
+      <w:bookmarkEnd w:id="10"/>
     </w:p>
     <w:p>
       <w:pPr>
@@ -10922,16 +11234,16 @@
           <w:lang w:val="ca-ES"/>
         </w:rPr>
       </w:pPr>
-      <w:bookmarkStart w:id="10" w:name="_Ref381184086"/>
-      <w:bookmarkStart w:id="11" w:name="_Toc383675303"/>
+      <w:bookmarkStart w:id="11" w:name="_Ref381184086"/>
+      <w:bookmarkStart w:id="12" w:name="_Toc383675303"/>
       <w:r>
         <w:rPr>
           <w:lang w:val="ca-ES"/>
         </w:rPr>
         <w:t>Crear un link</w:t>
       </w:r>
-      <w:bookmarkEnd w:id="10"/>
       <w:bookmarkEnd w:id="11"/>
+      <w:bookmarkEnd w:id="12"/>
     </w:p>
     <w:p>
       <w:pPr>
@@ -11100,16 +11412,16 @@
           <w:lang w:val="ca-ES"/>
         </w:rPr>
       </w:pPr>
-      <w:bookmarkStart w:id="12" w:name="_Ref382300346"/>
-      <w:bookmarkStart w:id="13" w:name="_Toc383675304"/>
+      <w:bookmarkStart w:id="13" w:name="_Ref382300346"/>
+      <w:bookmarkStart w:id="14" w:name="_Toc383675304"/>
       <w:r>
         <w:rPr>
           <w:lang w:val="ca-ES"/>
         </w:rPr>
         <w:t>Crear un script Groovy</w:t>
       </w:r>
-      <w:bookmarkEnd w:id="12"/>
       <w:bookmarkEnd w:id="13"/>
+      <w:bookmarkEnd w:id="14"/>
     </w:p>
     <w:p>
       <w:pPr>
@@ -11353,14 +11665,14 @@
           <w:lang w:val="ca-ES"/>
         </w:rPr>
       </w:pPr>
-      <w:bookmarkStart w:id="14" w:name="_Toc383675305"/>
+      <w:bookmarkStart w:id="15" w:name="_Toc383675305"/>
       <w:r>
         <w:rPr>
           <w:lang w:val="ca-ES"/>
         </w:rPr>
         <w:t>Crear un Blog</w:t>
       </w:r>
-      <w:bookmarkEnd w:id="14"/>
+      <w:bookmarkEnd w:id="15"/>
     </w:p>
     <w:p>
       <w:pPr>
@@ -11447,7 +11759,7 @@
           <w:lang w:val="ca-ES"/>
         </w:rPr>
       </w:pPr>
-      <w:bookmarkStart w:id="15" w:name="_Toc383675306"/>
+      <w:bookmarkStart w:id="16" w:name="_Toc383675306"/>
       <w:r>
         <w:rPr>
           <w:lang w:val="ca-ES"/>
@@ -11455,7 +11767,7 @@
         <w:lastRenderedPageBreak/>
         <w:t>Pujada d’arxius</w:t>
       </w:r>
-      <w:bookmarkEnd w:id="15"/>
+      <w:bookmarkEnd w:id="16"/>
     </w:p>
     <w:p>
       <w:pPr>
@@ -11464,14 +11776,14 @@
           <w:lang w:val="ca-ES"/>
         </w:rPr>
       </w:pPr>
-      <w:bookmarkStart w:id="16" w:name="_Toc383675307"/>
+      <w:bookmarkStart w:id="17" w:name="_Toc383675307"/>
       <w:r>
         <w:rPr>
           <w:lang w:val="ca-ES"/>
         </w:rPr>
         <w:t>Pujar una imatge al servidor</w:t>
       </w:r>
-      <w:bookmarkEnd w:id="16"/>
+      <w:bookmarkEnd w:id="17"/>
     </w:p>
     <w:p>
       <w:pPr>
@@ -11603,7 +11915,7 @@
           <w:lang w:val="ca-ES"/>
         </w:rPr>
       </w:pPr>
-      <w:bookmarkStart w:id="17" w:name="_Toc383608202"/>
+      <w:bookmarkStart w:id="18" w:name="_Toc383608202"/>
       <w:r>
         <w:rPr>
           <w:lang w:val="ca-ES"/>
@@ -11655,7 +11967,7 @@
         </w:rPr>
         <w:t>.</w:t>
       </w:r>
-      <w:bookmarkEnd w:id="17"/>
+      <w:bookmarkEnd w:id="18"/>
     </w:p>
     <w:p>
       <w:pPr>
@@ -11798,7 +12110,7 @@
           <w:lang w:val="ca-ES"/>
         </w:rPr>
       </w:pPr>
-      <w:bookmarkStart w:id="18" w:name="_Toc383608203"/>
+      <w:bookmarkStart w:id="19" w:name="_Toc383608203"/>
       <w:r>
         <w:rPr>
           <w:lang w:val="ca-ES"/>
@@ -11843,7 +12155,7 @@
         </w:rPr>
         <w:t>: Pujar una imatge al servidor desde el PC.</w:t>
       </w:r>
-      <w:bookmarkEnd w:id="18"/>
+      <w:bookmarkEnd w:id="19"/>
     </w:p>
     <w:p>
       <w:pPr>
@@ -11891,7 +12203,7 @@
           <w:lang w:val="ca-ES"/>
         </w:rPr>
       </w:pPr>
-      <w:bookmarkStart w:id="19" w:name="_Toc383675308"/>
+      <w:bookmarkStart w:id="20" w:name="_Toc383675308"/>
       <w:r>
         <w:rPr>
           <w:lang w:val="ca-ES"/>
@@ -11908,7 +12220,7 @@
         </w:rPr>
         <w:t xml:space="preserve"> JavaScript</w:t>
       </w:r>
-      <w:bookmarkEnd w:id="19"/>
+      <w:bookmarkEnd w:id="20"/>
     </w:p>
     <w:p>
       <w:pPr>
@@ -12194,14 +12506,14 @@
           <w:lang w:val="ca-ES"/>
         </w:rPr>
       </w:pPr>
-      <w:bookmarkStart w:id="20" w:name="_Toc383675309"/>
+      <w:bookmarkStart w:id="21" w:name="_Toc383675309"/>
       <w:r>
         <w:rPr>
           <w:lang w:val="ca-ES"/>
         </w:rPr>
         <w:t>Pujar un arxiu d’estils CSS</w:t>
       </w:r>
-      <w:bookmarkEnd w:id="20"/>
+      <w:bookmarkEnd w:id="21"/>
     </w:p>
     <w:p>
       <w:pPr>
@@ -12500,7 +12812,7 @@
           <w:lang w:val="ca-ES"/>
         </w:rPr>
       </w:pPr>
-      <w:bookmarkStart w:id="21" w:name="_Toc383675310"/>
+      <w:bookmarkStart w:id="22" w:name="_Toc383675310"/>
       <w:r>
         <w:rPr>
           <w:lang w:val="ca-ES"/>
@@ -12508,7 +12820,7 @@
         <w:lastRenderedPageBreak/>
         <w:t>Inserció d’elements GSP/HTML</w:t>
       </w:r>
-      <w:bookmarkEnd w:id="21"/>
+      <w:bookmarkEnd w:id="22"/>
     </w:p>
     <w:p>
       <w:pPr>
@@ -12517,14 +12829,14 @@
           <w:lang w:val="ca-ES"/>
         </w:rPr>
       </w:pPr>
-      <w:bookmarkStart w:id="22" w:name="_Toc383675311"/>
+      <w:bookmarkStart w:id="23" w:name="_Toc383675311"/>
       <w:r>
         <w:rPr>
           <w:lang w:val="ca-ES"/>
         </w:rPr>
         <w:t>Inserció d’imatges</w:t>
       </w:r>
-      <w:bookmarkEnd w:id="22"/>
+      <w:bookmarkEnd w:id="23"/>
     </w:p>
     <w:p>
       <w:pPr>
@@ -12601,8 +12913,8 @@
           <w:lang w:val="ca-ES"/>
         </w:rPr>
       </w:pPr>
-      <w:bookmarkStart w:id="23" w:name="_Ref381100927"/>
-      <w:bookmarkStart w:id="24" w:name="_Toc383608204"/>
+      <w:bookmarkStart w:id="24" w:name="_Ref381100927"/>
+      <w:bookmarkStart w:id="25" w:name="_Toc383608204"/>
       <w:r>
         <w:rPr>
           <w:lang w:val="ca-ES"/>
@@ -12641,7 +12953,7 @@
         </w:rPr>
         <w:fldChar w:fldCharType="end"/>
       </w:r>
-      <w:bookmarkEnd w:id="23"/>
+      <w:bookmarkEnd w:id="24"/>
       <w:r>
         <w:rPr>
           <w:lang w:val="ca-ES"/>
@@ -12655,7 +12967,7 @@
         </w:rPr>
         <w:t>.</w:t>
       </w:r>
-      <w:bookmarkEnd w:id="24"/>
+      <w:bookmarkEnd w:id="25"/>
     </w:p>
     <w:p>
       <w:pPr>
@@ -13032,7 +13344,7 @@
           <w:lang w:val="ca-ES"/>
         </w:rPr>
       </w:pPr>
-      <w:bookmarkStart w:id="25" w:name="_Toc383608205"/>
+      <w:bookmarkStart w:id="26" w:name="_Toc383608205"/>
       <w:r>
         <w:rPr>
           <w:lang w:val="ca-ES"/>
@@ -13077,7 +13389,7 @@
         </w:rPr>
         <w:t>: Inserir imatge en mode gràfic.</w:t>
       </w:r>
-      <w:bookmarkEnd w:id="25"/>
+      <w:bookmarkEnd w:id="26"/>
     </w:p>
     <w:p>
       <w:pPr>
@@ -13140,16 +13452,16 @@
           <w:lang w:val="ca-ES"/>
         </w:rPr>
       </w:pPr>
-      <w:bookmarkStart w:id="26" w:name="_Ref381110631"/>
-      <w:bookmarkStart w:id="27" w:name="_Toc383675312"/>
+      <w:bookmarkStart w:id="27" w:name="_Ref381110631"/>
+      <w:bookmarkStart w:id="28" w:name="_Toc383675312"/>
       <w:r>
         <w:rPr>
           <w:lang w:val="ca-ES"/>
         </w:rPr>
         <w:t>Fer referència a una llibreria JavaScript</w:t>
       </w:r>
-      <w:bookmarkEnd w:id="26"/>
       <w:bookmarkEnd w:id="27"/>
+      <w:bookmarkEnd w:id="28"/>
     </w:p>
     <w:p>
       <w:pPr>
@@ -13319,16 +13631,16 @@
           <w:lang w:val="ca-ES"/>
         </w:rPr>
       </w:pPr>
-      <w:bookmarkStart w:id="28" w:name="_Ref381169847"/>
-      <w:bookmarkStart w:id="29" w:name="_Toc383675313"/>
+      <w:bookmarkStart w:id="29" w:name="_Ref381169847"/>
+      <w:bookmarkStart w:id="30" w:name="_Toc383675313"/>
       <w:r>
         <w:rPr>
           <w:lang w:val="ca-ES"/>
         </w:rPr>
         <w:t>Inserció d’un widget</w:t>
       </w:r>
-      <w:bookmarkEnd w:id="28"/>
       <w:bookmarkEnd w:id="29"/>
+      <w:bookmarkEnd w:id="30"/>
     </w:p>
     <w:p>
       <w:pPr>
@@ -13497,14 +13809,14 @@
           <w:lang w:val="ca-ES"/>
         </w:rPr>
       </w:pPr>
-      <w:bookmarkStart w:id="30" w:name="_Toc383675314"/>
+      <w:bookmarkStart w:id="31" w:name="_Toc383675314"/>
       <w:r>
         <w:rPr>
           <w:lang w:val="ca-ES"/>
         </w:rPr>
         <w:t>Enviant dades variables al widget</w:t>
       </w:r>
-      <w:bookmarkEnd w:id="30"/>
+      <w:bookmarkEnd w:id="31"/>
     </w:p>
     <w:p>
       <w:pPr>
@@ -13661,14 +13973,14 @@
           <w:lang w:val="ca-ES"/>
         </w:rPr>
       </w:pPr>
-      <w:bookmarkStart w:id="31" w:name="_Toc383675315"/>
+      <w:bookmarkStart w:id="32" w:name="_Toc383675315"/>
       <w:r>
         <w:rPr>
           <w:lang w:val="ca-ES"/>
         </w:rPr>
         <w:t>Inserció d’un link</w:t>
       </w:r>
-      <w:bookmarkEnd w:id="31"/>
+      <w:bookmarkEnd w:id="32"/>
     </w:p>
     <w:p>
       <w:pPr>
@@ -13759,7 +14071,7 @@
           <w:lang w:val="ca-ES"/>
         </w:rPr>
       </w:pPr>
-      <w:bookmarkStart w:id="32" w:name="_Toc383608206"/>
+      <w:bookmarkStart w:id="33" w:name="_Toc383608206"/>
       <w:r>
         <w:rPr>
           <w:lang w:val="ca-ES"/>
@@ -13810,7 +14122,7 @@
         </w:rPr>
         <w:t xml:space="preserve"> Primer cas.</w:t>
       </w:r>
-      <w:bookmarkEnd w:id="32"/>
+      <w:bookmarkEnd w:id="33"/>
     </w:p>
     <w:p>
       <w:pPr>
@@ -14117,7 +14429,7 @@
           <w:lang w:val="ca-ES"/>
         </w:rPr>
       </w:pPr>
-      <w:bookmarkStart w:id="33" w:name="_Toc383608207"/>
+      <w:bookmarkStart w:id="34" w:name="_Toc383608207"/>
       <w:r>
         <w:rPr>
           <w:lang w:val="ca-ES"/>
@@ -14162,7 +14474,7 @@
         </w:rPr>
         <w:t>: Inserir un link creat amb l'editor. Segon cas.</w:t>
       </w:r>
-      <w:bookmarkEnd w:id="33"/>
+      <w:bookmarkEnd w:id="34"/>
     </w:p>
     <w:p>
       <w:pPr>
@@ -14320,14 +14632,14 @@
           <w:lang w:val="ca-ES"/>
         </w:rPr>
       </w:pPr>
-      <w:bookmarkStart w:id="34" w:name="_Toc383675316"/>
+      <w:bookmarkStart w:id="35" w:name="_Toc383675316"/>
       <w:r>
         <w:rPr>
           <w:lang w:val="ca-ES"/>
         </w:rPr>
         <w:t>Execució d’un script Groovy</w:t>
       </w:r>
-      <w:bookmarkEnd w:id="34"/>
+      <w:bookmarkEnd w:id="35"/>
     </w:p>
     <w:p>
       <w:pPr>
@@ -15223,7 +15535,7 @@
           <w:lang w:val="ca-ES"/>
         </w:rPr>
       </w:pPr>
-      <w:bookmarkStart w:id="35" w:name="_Toc383675317"/>
+      <w:bookmarkStart w:id="36" w:name="_Toc383675317"/>
       <w:r>
         <w:rPr>
           <w:lang w:val="ca-ES"/>
@@ -15231,7 +15543,7 @@
         <w:lastRenderedPageBreak/>
         <w:t>Tags i variables d’utilitat</w:t>
       </w:r>
-      <w:bookmarkEnd w:id="35"/>
+      <w:bookmarkEnd w:id="36"/>
     </w:p>
     <w:p>
       <w:pPr>
@@ -15240,14 +15552,14 @@
           <w:lang w:val="ca-ES"/>
         </w:rPr>
       </w:pPr>
-      <w:bookmarkStart w:id="36" w:name="_Toc383675318"/>
+      <w:bookmarkStart w:id="37" w:name="_Toc383675318"/>
       <w:r>
         <w:rPr>
           <w:lang w:val="ca-ES"/>
         </w:rPr>
         <w:t>Tags</w:t>
       </w:r>
-      <w:bookmarkEnd w:id="36"/>
+      <w:bookmarkEnd w:id="37"/>
     </w:p>
     <w:p>
       <w:pPr>
@@ -15256,14 +15568,14 @@
           <w:lang w:val="ca-ES"/>
         </w:rPr>
       </w:pPr>
-      <w:bookmarkStart w:id="37" w:name="_Toc383675319"/>
+      <w:bookmarkStart w:id="38" w:name="_Toc383675319"/>
       <w:r>
         <w:rPr>
           <w:lang w:val="ca-ES"/>
         </w:rPr>
         <w:t>Atribut href</w:t>
       </w:r>
-      <w:bookmarkEnd w:id="37"/>
+      <w:bookmarkEnd w:id="38"/>
     </w:p>
     <w:p>
       <w:pPr>
@@ -15340,7 +15652,7 @@
           <w:lang w:val="ca-ES"/>
         </w:rPr>
       </w:pPr>
-      <w:bookmarkStart w:id="38" w:name="_Toc383608208"/>
+      <w:bookmarkStart w:id="39" w:name="_Toc383608208"/>
       <w:r>
         <w:rPr>
           <w:lang w:val="en-US"/>
@@ -15375,7 +15687,7 @@
         </w:rPr>
         <w:t>: Com fer servir l'atribut href dintre d'un Folder.</w:t>
       </w:r>
-      <w:bookmarkEnd w:id="38"/>
+      <w:bookmarkEnd w:id="39"/>
     </w:p>
     <w:p>
       <w:pPr>
@@ -15532,14 +15844,14 @@
           <w:lang w:val="ca-ES"/>
         </w:rPr>
       </w:pPr>
-      <w:bookmarkStart w:id="39" w:name="_Toc383675320"/>
+      <w:bookmarkStart w:id="40" w:name="_Toc383675320"/>
       <w:r>
         <w:rPr>
           <w:lang w:val="ca-ES"/>
         </w:rPr>
         <w:t>Variables</w:t>
       </w:r>
-      <w:bookmarkEnd w:id="39"/>
+      <w:bookmarkEnd w:id="40"/>
     </w:p>
     <w:p>
       <w:pPr>
@@ -15632,14 +15944,14 @@
           <w:lang w:val="ca-ES"/>
         </w:rPr>
       </w:pPr>
-      <w:bookmarkStart w:id="40" w:name="_Toc383675321"/>
+      <w:bookmarkStart w:id="41" w:name="_Toc383675321"/>
       <w:r>
         <w:rPr>
           <w:lang w:val="ca-ES"/>
         </w:rPr>
         <w:t>Elements</w:t>
       </w:r>
-      <w:bookmarkEnd w:id="40"/>
+      <w:bookmarkEnd w:id="41"/>
     </w:p>
     <w:p>
       <w:pPr>
@@ -15648,14 +15960,14 @@
           <w:lang w:val="ca-ES"/>
         </w:rPr>
       </w:pPr>
-      <w:bookmarkStart w:id="41" w:name="_Toc383675322"/>
+      <w:bookmarkStart w:id="42" w:name="_Toc383675322"/>
       <w:r>
         <w:rPr>
           <w:lang w:val="ca-ES"/>
         </w:rPr>
         <w:t>Logout</w:t>
       </w:r>
-      <w:bookmarkEnd w:id="41"/>
+      <w:bookmarkEnd w:id="42"/>
     </w:p>
     <w:p>
       <w:pPr>
@@ -15988,7 +16300,7 @@
           <w:lang w:val="ca-ES"/>
         </w:rPr>
       </w:pPr>
-      <w:bookmarkStart w:id="42" w:name="_Toc383675323"/>
+      <w:bookmarkStart w:id="43" w:name="_Toc383675323"/>
       <w:r>
         <w:rPr>
           <w:lang w:val="ca-ES"/>
@@ -15996,7 +16308,7 @@
         <w:lastRenderedPageBreak/>
         <w:t>Peculiaritats</w:t>
       </w:r>
-      <w:bookmarkEnd w:id="42"/>
+      <w:bookmarkEnd w:id="43"/>
     </w:p>
     <w:p>
       <w:pPr>
@@ -16018,7 +16330,7 @@
           <w:lang w:val="ca-ES"/>
         </w:rPr>
       </w:pPr>
-      <w:bookmarkStart w:id="43" w:name="_Toc383675324"/>
+      <w:bookmarkStart w:id="44" w:name="_Toc383675324"/>
       <w:r>
         <w:rPr>
           <w:lang w:val="ca-ES"/>
@@ -16037,7 +16349,7 @@
         </w:rPr>
         <w:t xml:space="preserve"> són adequades?</w:t>
       </w:r>
-      <w:bookmarkEnd w:id="43"/>
+      <w:bookmarkEnd w:id="44"/>
     </w:p>
     <w:p>
       <w:pPr>
@@ -16768,22 +17080,35 @@
           <w:lang w:val="ca-ES"/>
         </w:rPr>
       </w:pPr>
-      <w:bookmarkStart w:id="44" w:name="_Toc383675285"/>
+      <w:bookmarkStart w:id="45" w:name="_Toc383675285"/>
       <w:r>
         <w:t xml:space="preserve">Taula </w:t>
       </w:r>
-      <w:fldSimple w:instr=" SEQ Taula \* ARABIC ">
-        <w:r>
-          <w:rPr>
-            <w:noProof/>
-          </w:rPr>
-          <w:t>1</w:t>
-        </w:r>
-      </w:fldSimple>
+      <w:r>
+        <w:fldChar w:fldCharType="begin"/>
+      </w:r>
+      <w:r>
+        <w:instrText xml:space="preserve"> SEQ Taula \* ARABIC </w:instrText>
+      </w:r>
+      <w:r>
+        <w:fldChar w:fldCharType="separate"/>
+      </w:r>
+      <w:r>
+        <w:rPr>
+          <w:noProof/>
+        </w:rPr>
+        <w:t>1</w:t>
+      </w:r>
+      <w:r>
+        <w:rPr>
+          <w:noProof/>
+        </w:rPr>
+        <w:fldChar w:fldCharType="end"/>
+      </w:r>
       <w:r>
         <w:t>: Combinacions adequades entre arxius i carpetes.</w:t>
       </w:r>
-      <w:bookmarkEnd w:id="44"/>
+      <w:bookmarkEnd w:id="45"/>
     </w:p>
     <w:p>
       <w:pPr>
@@ -16792,7 +17117,7 @@
           <w:lang w:val="ca-ES"/>
         </w:rPr>
       </w:pPr>
-      <w:bookmarkStart w:id="45" w:name="_Toc383675325"/>
+      <w:bookmarkStart w:id="46" w:name="_Toc383675325"/>
       <w:r>
         <w:rPr>
           <w:lang w:val="ca-ES"/>
@@ -16812,7 +17137,7 @@
         </w:rPr>
         <w:t>Spaces</w:t>
       </w:r>
-      <w:bookmarkEnd w:id="45"/>
+      <w:bookmarkEnd w:id="46"/>
     </w:p>
     <w:p>
       <w:r>
@@ -17224,14 +17549,14 @@
           <w:lang w:val="ca-ES"/>
         </w:rPr>
       </w:pPr>
-      <w:bookmarkStart w:id="46" w:name="_Toc383675326"/>
+      <w:bookmarkStart w:id="47" w:name="_Toc383675326"/>
       <w:r>
         <w:rPr>
           <w:lang w:val="ca-ES"/>
         </w:rPr>
         <w:t>Templates</w:t>
       </w:r>
-      <w:bookmarkEnd w:id="46"/>
+      <w:bookmarkEnd w:id="47"/>
     </w:p>
     <w:p>
       <w:pPr>
@@ -17285,14 +17610,14 @@
           <w:lang w:val="ca-ES"/>
         </w:rPr>
       </w:pPr>
-      <w:bookmarkStart w:id="47" w:name="_Toc383675327"/>
+      <w:bookmarkStart w:id="48" w:name="_Toc383675327"/>
       <w:r>
         <w:rPr>
           <w:lang w:val="ca-ES"/>
         </w:rPr>
         <w:t>Edició de pàgines HTML</w:t>
       </w:r>
-      <w:bookmarkEnd w:id="47"/>
+      <w:bookmarkEnd w:id="48"/>
     </w:p>
     <w:p>
       <w:pPr>
@@ -17497,22 +17822,22 @@
           <w:lang w:val="ca-ES"/>
         </w:rPr>
       </w:pPr>
-      <w:bookmarkStart w:id="48" w:name="_Ref383671401"/>
-      <w:bookmarkStart w:id="49" w:name="_Toc383675328"/>
+      <w:bookmarkStart w:id="49" w:name="_Ref383671401"/>
+      <w:bookmarkStart w:id="50" w:name="_Toc383675328"/>
       <w:r>
         <w:rPr>
           <w:lang w:val="ca-ES"/>
         </w:rPr>
         <w:t>Solució als problemes de vincles amb arxius</w:t>
       </w:r>
-      <w:bookmarkEnd w:id="48"/>
+      <w:bookmarkEnd w:id="49"/>
       <w:r>
         <w:rPr>
           <w:lang w:val="ca-ES"/>
         </w:rPr>
         <w:t xml:space="preserve"> i imatges</w:t>
       </w:r>
-      <w:bookmarkEnd w:id="49"/>
+      <w:bookmarkEnd w:id="50"/>
     </w:p>
     <w:p>
       <w:pPr>
@@ -17857,8 +18182,6 @@
         </w:rPr>
         <w:t>en el cas de tenir-lo, que són les dades que apareixen entre parèntesis).</w:t>
       </w:r>
-      <w:bookmarkStart w:id="50" w:name="_GoBack"/>
-      <w:bookmarkEnd w:id="50"/>
     </w:p>
     <w:p>
       <w:pPr>
@@ -27411,6 +27734,7 @@
         <w:docPartUnique/>
       </w:docPartObj>
     </w:sdtPr>
+    <w:sdtEndPr/>
     <w:sdtContent>
       <w:p>
         <w:pPr>
@@ -27431,7 +27755,7 @@
             <w:noProof/>
             <w:lang w:val="ca-ES"/>
           </w:rPr>
-          <w:t>28</w:t>
+          <w:t>34</w:t>
         </w:r>
         <w:r>
           <w:fldChar w:fldCharType="end"/>
@@ -29166,6 +29490,35 @@
       <w:ind w:left="660"/>
     </w:pPr>
   </w:style>
+  <w:style w:type="paragraph" w:customStyle="1" w:styleId="Annexos">
+    <w:name w:val="Annexos"/>
+    <w:basedOn w:val="Normal"/>
+    <w:link w:val="AnnexosCar"/>
+    <w:qFormat/>
+    <w:rsid w:val="00224A6B"/>
+    <w:pPr>
+      <w:spacing w:after="200"/>
+      <w:outlineLvl w:val="0"/>
+    </w:pPr>
+    <w:rPr>
+      <w:b/>
+      <w:sz w:val="40"/>
+      <w:szCs w:val="40"/>
+      <w:lang w:val="ca-ES"/>
+    </w:rPr>
+  </w:style>
+  <w:style w:type="character" w:customStyle="1" w:styleId="AnnexosCar">
+    <w:name w:val="Annexos Car"/>
+    <w:basedOn w:val="Tipusdelletraperdefectedelpargraf"/>
+    <w:link w:val="Annexos"/>
+    <w:rsid w:val="00224A6B"/>
+    <w:rPr>
+      <w:b/>
+      <w:sz w:val="40"/>
+      <w:szCs w:val="40"/>
+      <w:lang w:val="ca-ES"/>
+    </w:rPr>
+  </w:style>
 </w:styles>
 </file>
 
@@ -30200,6 +30553,35 @@
       <w:ind w:left="660"/>
     </w:pPr>
   </w:style>
+  <w:style w:type="paragraph" w:customStyle="1" w:styleId="Annexos">
+    <w:name w:val="Annexos"/>
+    <w:basedOn w:val="Normal"/>
+    <w:link w:val="AnnexosCar"/>
+    <w:qFormat/>
+    <w:rsid w:val="00224A6B"/>
+    <w:pPr>
+      <w:spacing w:after="200"/>
+      <w:outlineLvl w:val="0"/>
+    </w:pPr>
+    <w:rPr>
+      <w:b/>
+      <w:sz w:val="40"/>
+      <w:szCs w:val="40"/>
+      <w:lang w:val="ca-ES"/>
+    </w:rPr>
+  </w:style>
+  <w:style w:type="character" w:customStyle="1" w:styleId="AnnexosCar">
+    <w:name w:val="Annexos Car"/>
+    <w:basedOn w:val="Tipusdelletraperdefectedelpargraf"/>
+    <w:link w:val="Annexos"/>
+    <w:rsid w:val="00224A6B"/>
+    <w:rPr>
+      <w:b/>
+      <w:sz w:val="40"/>
+      <w:szCs w:val="40"/>
+      <w:lang w:val="ca-ES"/>
+    </w:rPr>
+  </w:style>
 </w:styles>
 </file>
 
@@ -30493,7 +30875,7 @@
 </file>
 
 <file path=customXml/itemProps1.xml><?xml version="1.0" encoding="utf-8"?>
-<ds:datastoreItem xmlns:ds="http://schemas.openxmlformats.org/officeDocument/2006/customXml" ds:itemID="{5A77C958-C69F-4C14-B206-20E2997A5703}">
+<ds:datastoreItem xmlns:ds="http://schemas.openxmlformats.org/officeDocument/2006/customXml" ds:itemID="{7DA337A1-53BD-47BE-B6F1-B4F0D711F518}">
   <ds:schemaRefs>
     <ds:schemaRef ds:uri="http://schemas.openxmlformats.org/officeDocument/2006/bibliography"/>
   </ds:schemaRefs>

</xml_diff>